<commit_message>
Skill Enhancement Work Sheet
</commit_message>
<xml_diff>
--- a/Exam, Test, Self Skills Testing/Query based on select, comparison and logical operator.docx
+++ b/Exam, Test, Self Skills Testing/Query based on select, comparison and logical operator.docx
@@ -4,6 +4,29 @@
   <w:body>
     <w:p>
       <w:pPr>
+        <w:jc w:val="center"/>
+        <w:rPr>
+          <w:b/>
+          <w:sz w:val="28"/>
+          <w:u w:val="double"/>
+        </w:rPr>
+      </w:pPr>
+      <w:r>
+        <w:rPr>
+          <w:b/>
+          <w:sz w:val="28"/>
+          <w:u w:val="double"/>
+        </w:rPr>
+        <w:t>Assignment No 1</w:t>
+      </w:r>
+    </w:p>
+    <w:p>
+      <w:pPr>
+        <w:pStyle w:val="ListParagraph"/>
+        <w:numPr>
+          <w:ilvl w:val="0"/>
+          <w:numId w:val="4"/>
+        </w:numPr>
         <w:rPr>
           <w:sz w:val="28"/>
         </w:rPr>
@@ -17,6 +40,11 @@
     </w:p>
     <w:p>
       <w:pPr>
+        <w:pStyle w:val="ListParagraph"/>
+        <w:numPr>
+          <w:ilvl w:val="0"/>
+          <w:numId w:val="4"/>
+        </w:numPr>
         <w:rPr>
           <w:sz w:val="28"/>
         </w:rPr>
@@ -1231,19 +1259,7 @@
         <w:rPr>
           <w:sz w:val="28"/>
         </w:rPr>
-        <w:t xml:space="preserve">Create table </w:t>
-      </w:r>
-      <w:r>
-        <w:rPr>
-          <w:sz w:val="28"/>
-        </w:rPr>
-        <w:t>Orders</w:t>
-      </w:r>
-      <w:r>
-        <w:rPr>
-          <w:sz w:val="28"/>
-        </w:rPr>
-        <w:t xml:space="preserve"> with this row:</w:t>
+        <w:t>Create table Orders with this row:</w:t>
       </w:r>
     </w:p>
     <w:tbl>
@@ -2168,18 +2184,23 @@
           <w:sz w:val="28"/>
         </w:rPr>
       </w:pPr>
-    </w:p>
-    <w:p>
-      <w:pPr>
-        <w:rPr>
-          <w:sz w:val="28"/>
-        </w:rPr>
-      </w:pPr>
       <w:r>
         <w:rPr>
           <w:sz w:val="28"/>
         </w:rPr>
-        <w:t>Practice Questions:</w:t>
+        <w:t>*Note add</w:t>
+      </w:r>
+      <w:r>
+        <w:rPr>
+          <w:sz w:val="28"/>
+        </w:rPr>
+        <w:t xml:space="preserve"> both table (Employees and Orders)</w:t>
+      </w:r>
+      <w:r>
+        <w:rPr>
+          <w:sz w:val="28"/>
+        </w:rPr>
+        <w:t xml:space="preserve"> rows data information with your best knowledge.</w:t>
       </w:r>
     </w:p>
     <w:p>
@@ -2188,8 +2209,57 @@
           <w:sz w:val="28"/>
         </w:rPr>
       </w:pPr>
+    </w:p>
+    <w:p>
+      <w:pPr>
+        <w:rPr>
+          <w:sz w:val="28"/>
+        </w:rPr>
+      </w:pPr>
+    </w:p>
+    <w:p>
+      <w:pPr>
+        <w:rPr>
+          <w:b/>
+          <w:sz w:val="28"/>
+          <w:u w:val="single"/>
+        </w:rPr>
+      </w:pPr>
       <w:r>
         <w:rPr>
+          <w:b/>
+          <w:sz w:val="28"/>
+          <w:u w:val="single"/>
+        </w:rPr>
+        <w:t>Practice Questions</w:t>
+      </w:r>
+      <w:r>
+        <w:rPr>
+          <w:b/>
+          <w:sz w:val="28"/>
+          <w:u w:val="single"/>
+        </w:rPr>
+        <w:t xml:space="preserve"> for finding solution</w:t>
+      </w:r>
+      <w:r>
+        <w:rPr>
+          <w:b/>
+          <w:sz w:val="28"/>
+          <w:u w:val="single"/>
+        </w:rPr>
+        <w:t>:</w:t>
+      </w:r>
+    </w:p>
+    <w:p>
+      <w:pPr>
+        <w:rPr>
+          <w:b/>
+          <w:sz w:val="28"/>
+        </w:rPr>
+      </w:pPr>
+      <w:r>
+        <w:rPr>
+          <w:b/>
           <w:sz w:val="28"/>
         </w:rPr>
         <w:t>Columns based Query: -</w:t>
@@ -2200,7 +2270,7 @@
         <w:pStyle w:val="ListParagraph"/>
         <w:numPr>
           <w:ilvl w:val="0"/>
-          <w:numId w:val="2"/>
+          <w:numId w:val="4"/>
         </w:numPr>
         <w:rPr>
           <w:sz w:val="28"/>
@@ -2218,7 +2288,7 @@
         <w:pStyle w:val="ListParagraph"/>
         <w:numPr>
           <w:ilvl w:val="0"/>
-          <w:numId w:val="2"/>
+          <w:numId w:val="4"/>
         </w:numPr>
         <w:rPr>
           <w:sz w:val="28"/>
@@ -2228,37 +2298,7 @@
         <w:rPr>
           <w:sz w:val="28"/>
         </w:rPr>
-        <w:t>Retrieve</w:t>
-      </w:r>
-      <w:r>
-        <w:rPr>
-          <w:sz w:val="28"/>
-        </w:rPr>
-        <w:t xml:space="preserve"> only</w:t>
-      </w:r>
-      <w:r>
-        <w:rPr>
-          <w:sz w:val="28"/>
-        </w:rPr>
-        <w:t xml:space="preserve"> </w:t>
-      </w:r>
-      <w:r>
-        <w:rPr>
-          <w:sz w:val="28"/>
-        </w:rPr>
-        <w:t>“City</w:t>
-      </w:r>
-      <w:r>
-        <w:rPr>
-          <w:sz w:val="28"/>
-        </w:rPr>
-        <w:t>”</w:t>
-      </w:r>
-      <w:r>
-        <w:rPr>
-          <w:sz w:val="28"/>
-        </w:rPr>
-        <w:t xml:space="preserve"> columns from the "Employees" table:</w:t>
+        <w:t>Retrieve only “City” columns from the "Employees" table:</w:t>
       </w:r>
     </w:p>
     <w:p>
@@ -2266,7 +2306,7 @@
         <w:pStyle w:val="ListParagraph"/>
         <w:numPr>
           <w:ilvl w:val="0"/>
-          <w:numId w:val="2"/>
+          <w:numId w:val="4"/>
         </w:numPr>
         <w:rPr>
           <w:sz w:val="28"/>
@@ -2298,7 +2338,7 @@
         <w:pStyle w:val="ListParagraph"/>
         <w:numPr>
           <w:ilvl w:val="0"/>
-          <w:numId w:val="2"/>
+          <w:numId w:val="4"/>
         </w:numPr>
         <w:rPr>
           <w:sz w:val="28"/>
@@ -2308,112 +2348,60 @@
         <w:rPr>
           <w:sz w:val="28"/>
         </w:rPr>
-        <w:t xml:space="preserve">Retrieve </w:t>
-      </w:r>
-      <w:r>
-        <w:rPr>
-          <w:sz w:val="28"/>
-        </w:rPr>
-        <w:t>“</w:t>
-      </w:r>
-      <w:r>
-        <w:rPr>
-          <w:sz w:val="28"/>
-        </w:rPr>
-        <w:t>employee</w:t>
-      </w:r>
-      <w:r>
-        <w:rPr>
-          <w:sz w:val="28"/>
-        </w:rPr>
-        <w:t>s”</w:t>
-      </w:r>
-      <w:r>
-        <w:rPr>
-          <w:sz w:val="28"/>
-        </w:rPr>
-        <w:t xml:space="preserve"> </w:t>
-      </w:r>
-      <w:r>
-        <w:rPr>
-          <w:sz w:val="28"/>
-        </w:rPr>
-        <w:t>“FirstN</w:t>
-      </w:r>
-      <w:r>
-        <w:rPr>
-          <w:sz w:val="28"/>
-        </w:rPr>
-        <w:t>ame</w:t>
-      </w:r>
-      <w:r>
-        <w:rPr>
-          <w:sz w:val="28"/>
-        </w:rPr>
-        <w:t>”</w:t>
-      </w:r>
-      <w:r>
-        <w:rPr>
-          <w:sz w:val="28"/>
-        </w:rPr>
-        <w:t xml:space="preserve"> and </w:t>
-      </w:r>
-      <w:r>
-        <w:rPr>
-          <w:sz w:val="28"/>
-        </w:rPr>
-        <w:t>“</w:t>
+        <w:t>Retrieve “employees” “FirstName” and “</w:t>
       </w:r>
       <w:proofErr w:type="spellStart"/>
       <w:r>
         <w:rPr>
           <w:sz w:val="28"/>
         </w:rPr>
-        <w:t>LastN</w:t>
-      </w:r>
-      <w:r>
-        <w:rPr>
-          <w:sz w:val="28"/>
-        </w:rPr>
-        <w:t>ame</w:t>
+        <w:t>LastName</w:t>
       </w:r>
       <w:proofErr w:type="spellEnd"/>
       <w:r>
         <w:rPr>
           <w:sz w:val="28"/>
         </w:rPr>
-        <w:t>”</w:t>
-      </w:r>
-      <w:r>
-        <w:rPr>
-          <w:sz w:val="28"/>
-        </w:rPr>
-        <w:t>, aliasing the columns</w:t>
-      </w:r>
-      <w:r>
-        <w:rPr>
-          <w:sz w:val="28"/>
-        </w:rPr>
-        <w:t xml:space="preserve"> “Full Name”</w:t>
-      </w:r>
-      <w:r>
-        <w:rPr>
-          <w:sz w:val="28"/>
-        </w:rPr>
-        <w:t>.</w:t>
+        <w:t>”, aliasing the columns “Full Name”.</w:t>
       </w:r>
     </w:p>
     <w:p>
       <w:pPr>
-        <w:rPr>
+        <w:ind w:left="360"/>
+        <w:rPr>
+          <w:b/>
           <w:sz w:val="28"/>
         </w:rPr>
       </w:pPr>
       <w:r>
         <w:rPr>
-          <w:sz w:val="28"/>
-        </w:rPr>
-        <w:t>Row Based Query: -</w:t>
+          <w:b/>
+          <w:sz w:val="28"/>
+        </w:rPr>
+        <w:t>Row Based Query</w:t>
+      </w:r>
+      <w:r>
+        <w:rPr>
+          <w:b/>
+          <w:sz w:val="28"/>
+        </w:rPr>
+        <w:t xml:space="preserve"> using comparison/ relation</w:t>
+      </w:r>
+      <w:bookmarkStart w:id="0" w:name="_GoBack"/>
+      <w:bookmarkEnd w:id="0"/>
+      <w:r>
+        <w:rPr>
+          <w:b/>
+          <w:sz w:val="28"/>
+        </w:rPr>
+        <w:t>al and logical operator</w:t>
+      </w:r>
+      <w:r>
+        <w:rPr>
+          <w:b/>
+          <w:sz w:val="28"/>
+        </w:rPr>
+        <w:t>: -</w:t>
       </w:r>
     </w:p>
     <w:p>
@@ -2421,7 +2409,7 @@
         <w:pStyle w:val="ListParagraph"/>
         <w:numPr>
           <w:ilvl w:val="0"/>
-          <w:numId w:val="2"/>
+          <w:numId w:val="4"/>
         </w:numPr>
         <w:rPr>
           <w:sz w:val="28"/>
@@ -2431,87 +2419,22 @@
         <w:rPr>
           <w:sz w:val="28"/>
         </w:rPr>
-        <w:t xml:space="preserve">Retrieve </w:t>
-      </w:r>
-      <w:r>
-        <w:rPr>
-          <w:sz w:val="28"/>
-        </w:rPr>
-        <w:t>“</w:t>
-      </w:r>
-      <w:r>
-        <w:rPr>
-          <w:sz w:val="28"/>
-        </w:rPr>
-        <w:t>employees</w:t>
-      </w:r>
-      <w:r>
-        <w:rPr>
-          <w:sz w:val="28"/>
-        </w:rPr>
-        <w:t>”</w:t>
-      </w:r>
-      <w:r>
-        <w:rPr>
-          <w:sz w:val="28"/>
-        </w:rPr>
-        <w:t xml:space="preserve"> who have the </w:t>
-      </w:r>
-      <w:r>
-        <w:rPr>
-          <w:sz w:val="28"/>
-        </w:rPr>
-        <w:t>“</w:t>
-      </w:r>
-      <w:r>
-        <w:rPr>
-          <w:sz w:val="28"/>
-        </w:rPr>
-        <w:t>Anmol</w:t>
-      </w:r>
-      <w:r>
-        <w:rPr>
-          <w:sz w:val="28"/>
-        </w:rPr>
-        <w:t>”</w:t>
-      </w:r>
-      <w:r>
-        <w:rPr>
-          <w:sz w:val="28"/>
-        </w:rPr>
-        <w:t xml:space="preserve"> in their </w:t>
-      </w:r>
-      <w:r>
-        <w:rPr>
-          <w:sz w:val="28"/>
-        </w:rPr>
-        <w:t>“</w:t>
+        <w:lastRenderedPageBreak/>
+        <w:t>Retrieve “employees” who have the “Anmol” in their “</w:t>
       </w:r>
       <w:proofErr w:type="spellStart"/>
       <w:r>
         <w:rPr>
           <w:sz w:val="28"/>
         </w:rPr>
-        <w:t>First</w:t>
-      </w:r>
-      <w:r>
-        <w:rPr>
-          <w:sz w:val="28"/>
-        </w:rPr>
-        <w:t>name</w:t>
+        <w:t>Firstname</w:t>
       </w:r>
       <w:proofErr w:type="spellEnd"/>
       <w:r>
         <w:rPr>
           <w:sz w:val="28"/>
         </w:rPr>
-        <w:t>”</w:t>
-      </w:r>
-      <w:r>
-        <w:rPr>
-          <w:sz w:val="28"/>
-        </w:rPr>
-        <w:t>:</w:t>
+        <w:t>”:</w:t>
       </w:r>
     </w:p>
     <w:p>
@@ -2519,7 +2442,7 @@
         <w:pStyle w:val="ListParagraph"/>
         <w:numPr>
           <w:ilvl w:val="0"/>
-          <w:numId w:val="2"/>
+          <w:numId w:val="4"/>
         </w:numPr>
         <w:rPr>
           <w:sz w:val="28"/>
@@ -2529,67 +2452,7 @@
         <w:rPr>
           <w:sz w:val="28"/>
         </w:rPr>
-        <w:t xml:space="preserve">Retrieve </w:t>
-      </w:r>
-      <w:r>
-        <w:rPr>
-          <w:sz w:val="28"/>
-        </w:rPr>
-        <w:t>“</w:t>
-      </w:r>
-      <w:r>
-        <w:rPr>
-          <w:sz w:val="28"/>
-        </w:rPr>
-        <w:t>employees</w:t>
-      </w:r>
-      <w:r>
-        <w:rPr>
-          <w:sz w:val="28"/>
-        </w:rPr>
-        <w:t>”</w:t>
-      </w:r>
-      <w:r>
-        <w:rPr>
-          <w:sz w:val="28"/>
-        </w:rPr>
-        <w:t xml:space="preserve"> from a table who have a </w:t>
-      </w:r>
-      <w:r>
-        <w:rPr>
-          <w:sz w:val="28"/>
-        </w:rPr>
-        <w:t>“</w:t>
-      </w:r>
-      <w:r>
-        <w:rPr>
-          <w:sz w:val="28"/>
-        </w:rPr>
-        <w:t>salary</w:t>
-      </w:r>
-      <w:r>
-        <w:rPr>
-          <w:sz w:val="28"/>
-        </w:rPr>
-        <w:t>”</w:t>
-      </w:r>
-      <w:r>
-        <w:rPr>
-          <w:sz w:val="28"/>
-        </w:rPr>
-        <w:t xml:space="preserve"> greater than 50,000</w:t>
-      </w:r>
-      <w:r>
-        <w:rPr>
-          <w:sz w:val="28"/>
-        </w:rPr>
-        <w:t xml:space="preserve"> Rs</w:t>
-      </w:r>
-      <w:r>
-        <w:rPr>
-          <w:sz w:val="28"/>
-        </w:rPr>
-        <w:t>.</w:t>
+        <w:t>Retrieve “employees” from a table who have a “salary” greater than 50,000 Rs.</w:t>
       </w:r>
     </w:p>
     <w:p>
@@ -2597,7 +2460,7 @@
         <w:pStyle w:val="ListParagraph"/>
         <w:numPr>
           <w:ilvl w:val="0"/>
-          <w:numId w:val="2"/>
+          <w:numId w:val="4"/>
         </w:numPr>
         <w:rPr>
           <w:sz w:val="28"/>
@@ -2607,103 +2470,7 @@
         <w:rPr>
           <w:sz w:val="28"/>
         </w:rPr>
-        <w:t xml:space="preserve">Retrieve </w:t>
-      </w:r>
-      <w:r>
-        <w:rPr>
-          <w:sz w:val="28"/>
-        </w:rPr>
-        <w:t>“</w:t>
-      </w:r>
-      <w:r>
-        <w:rPr>
-          <w:sz w:val="28"/>
-        </w:rPr>
-        <w:t>employees</w:t>
-      </w:r>
-      <w:r>
-        <w:rPr>
-          <w:sz w:val="28"/>
-        </w:rPr>
-        <w:t>”</w:t>
-      </w:r>
-      <w:r>
-        <w:rPr>
-          <w:sz w:val="28"/>
-        </w:rPr>
-        <w:t xml:space="preserve"> who are either in the </w:t>
-      </w:r>
-      <w:r>
-        <w:rPr>
-          <w:sz w:val="28"/>
-        </w:rPr>
-        <w:t>Delhi</w:t>
-      </w:r>
-      <w:r>
-        <w:rPr>
-          <w:sz w:val="28"/>
-        </w:rPr>
-        <w:t xml:space="preserve"> </w:t>
-      </w:r>
-      <w:r>
-        <w:rPr>
-          <w:sz w:val="28"/>
-        </w:rPr>
-        <w:t>“City”</w:t>
-      </w:r>
-      <w:r>
-        <w:rPr>
-          <w:sz w:val="28"/>
-        </w:rPr>
-        <w:t xml:space="preserve"> or have a </w:t>
-      </w:r>
-      <w:r>
-        <w:rPr>
-          <w:sz w:val="28"/>
-        </w:rPr>
-        <w:t>“</w:t>
-      </w:r>
-      <w:r>
-        <w:rPr>
-          <w:sz w:val="28"/>
-        </w:rPr>
-        <w:t>salary</w:t>
-      </w:r>
-      <w:r>
-        <w:rPr>
-          <w:sz w:val="28"/>
-        </w:rPr>
-        <w:t>”</w:t>
-      </w:r>
-      <w:r>
-        <w:rPr>
-          <w:sz w:val="28"/>
-        </w:rPr>
-        <w:t xml:space="preserve"> </w:t>
-      </w:r>
-      <w:r>
-        <w:rPr>
-          <w:sz w:val="28"/>
-        </w:rPr>
-        <w:t>Less</w:t>
-      </w:r>
-      <w:r>
-        <w:rPr>
-          <w:sz w:val="28"/>
-        </w:rPr>
-        <w:t xml:space="preserve"> than 60,000</w:t>
-      </w:r>
-      <w:r>
-        <w:rPr>
-          <w:sz w:val="28"/>
-        </w:rPr>
-        <w:t xml:space="preserve"> Rs</w:t>
-      </w:r>
-      <w:r>
-        <w:rPr>
-          <w:sz w:val="28"/>
-        </w:rPr>
-        <w:t>.</w:t>
+        <w:t>Retrieve “employees” who are either in the Delhi “City” or have a “salary” Less than 60,000 Rs.</w:t>
       </w:r>
     </w:p>
     <w:p>
@@ -2711,7 +2478,7 @@
         <w:pStyle w:val="ListParagraph"/>
         <w:numPr>
           <w:ilvl w:val="0"/>
-          <w:numId w:val="2"/>
+          <w:numId w:val="4"/>
         </w:numPr>
         <w:rPr>
           <w:sz w:val="28"/>
@@ -2721,86 +2488,7 @@
         <w:rPr>
           <w:sz w:val="28"/>
         </w:rPr>
-        <w:lastRenderedPageBreak/>
-        <w:t xml:space="preserve">Retrieve </w:t>
-      </w:r>
-      <w:r>
-        <w:rPr>
-          <w:sz w:val="28"/>
-        </w:rPr>
-        <w:t>“</w:t>
-      </w:r>
-      <w:r>
-        <w:rPr>
-          <w:sz w:val="28"/>
-        </w:rPr>
-        <w:t>employees</w:t>
-      </w:r>
-      <w:r>
-        <w:rPr>
-          <w:sz w:val="28"/>
-        </w:rPr>
-        <w:t>”</w:t>
-      </w:r>
-      <w:r>
-        <w:rPr>
-          <w:sz w:val="28"/>
-        </w:rPr>
-        <w:t xml:space="preserve"> from a table who have a </w:t>
-      </w:r>
-      <w:r>
-        <w:rPr>
-          <w:sz w:val="28"/>
-        </w:rPr>
-        <w:t>“</w:t>
-      </w:r>
-      <w:r>
-        <w:rPr>
-          <w:sz w:val="28"/>
-        </w:rPr>
-        <w:t>salary</w:t>
-      </w:r>
-      <w:r>
-        <w:rPr>
-          <w:sz w:val="28"/>
-        </w:rPr>
-        <w:t>”</w:t>
-      </w:r>
-      <w:r>
-        <w:rPr>
-          <w:sz w:val="28"/>
-        </w:rPr>
-        <w:t xml:space="preserve"> greater than </w:t>
-      </w:r>
-      <w:r>
-        <w:rPr>
-          <w:sz w:val="28"/>
-        </w:rPr>
-        <w:t>6</w:t>
-      </w:r>
-      <w:r>
-        <w:rPr>
-          <w:sz w:val="28"/>
-        </w:rPr>
-        <w:t>0,000</w:t>
-      </w:r>
-      <w:r>
-        <w:rPr>
-          <w:sz w:val="28"/>
-        </w:rPr>
-        <w:t xml:space="preserve"> Rs</w:t>
-      </w:r>
-      <w:r>
-        <w:rPr>
-          <w:sz w:val="28"/>
-        </w:rPr>
-        <w:t xml:space="preserve"> and less than 80, 000 RS</w:t>
-      </w:r>
-      <w:r>
-        <w:rPr>
-          <w:sz w:val="28"/>
-        </w:rPr>
-        <w:t>.</w:t>
+        <w:t>Retrieve “employees” from a table who have a “salary” greater than 60,000 Rs and less than 80, 000 RS.</w:t>
       </w:r>
     </w:p>
     <w:p>
@@ -2808,7 +2496,7 @@
         <w:pStyle w:val="ListParagraph"/>
         <w:numPr>
           <w:ilvl w:val="0"/>
-          <w:numId w:val="2"/>
+          <w:numId w:val="4"/>
         </w:numPr>
         <w:rPr>
           <w:sz w:val="28"/>
@@ -2818,115 +2506,7 @@
         <w:rPr>
           <w:sz w:val="28"/>
         </w:rPr>
-        <w:t xml:space="preserve">Retrieve </w:t>
-      </w:r>
-      <w:r>
-        <w:rPr>
-          <w:sz w:val="28"/>
-        </w:rPr>
-        <w:t>“</w:t>
-      </w:r>
-      <w:r>
-        <w:rPr>
-          <w:sz w:val="28"/>
-        </w:rPr>
-        <w:t>employees</w:t>
-      </w:r>
-      <w:r>
-        <w:rPr>
-          <w:sz w:val="28"/>
-        </w:rPr>
-        <w:t>”</w:t>
-      </w:r>
-      <w:r>
-        <w:rPr>
-          <w:sz w:val="28"/>
-        </w:rPr>
-        <w:t xml:space="preserve"> who are either in the </w:t>
-      </w:r>
-      <w:r>
-        <w:rPr>
-          <w:sz w:val="28"/>
-        </w:rPr>
-        <w:t>Delhi</w:t>
-      </w:r>
-      <w:r>
-        <w:rPr>
-          <w:sz w:val="28"/>
-        </w:rPr>
-        <w:t xml:space="preserve"> </w:t>
-      </w:r>
-      <w:r>
-        <w:rPr>
-          <w:sz w:val="28"/>
-        </w:rPr>
-        <w:t>“City”</w:t>
-      </w:r>
-      <w:r>
-        <w:rPr>
-          <w:sz w:val="28"/>
-        </w:rPr>
-        <w:t xml:space="preserve"> </w:t>
-      </w:r>
-      <w:r>
-        <w:rPr>
-          <w:sz w:val="28"/>
-        </w:rPr>
-        <w:t>and</w:t>
-      </w:r>
-      <w:r>
-        <w:rPr>
-          <w:sz w:val="28"/>
-        </w:rPr>
-        <w:t xml:space="preserve"> have a </w:t>
-      </w:r>
-      <w:r>
-        <w:rPr>
-          <w:sz w:val="28"/>
-        </w:rPr>
-        <w:t>“</w:t>
-      </w:r>
-      <w:r>
-        <w:rPr>
-          <w:sz w:val="28"/>
-        </w:rPr>
-        <w:t>salary</w:t>
-      </w:r>
-      <w:r>
-        <w:rPr>
-          <w:sz w:val="28"/>
-        </w:rPr>
-        <w:t>”</w:t>
-      </w:r>
-      <w:r>
-        <w:rPr>
-          <w:sz w:val="28"/>
-        </w:rPr>
-        <w:t xml:space="preserve"> </w:t>
-      </w:r>
-      <w:r>
-        <w:rPr>
-          <w:sz w:val="28"/>
-        </w:rPr>
-        <w:t>Less</w:t>
-      </w:r>
-      <w:r>
-        <w:rPr>
-          <w:sz w:val="28"/>
-        </w:rPr>
-        <w:t xml:space="preserve"> than 60,000</w:t>
-      </w:r>
-      <w:r>
-        <w:rPr>
-          <w:sz w:val="28"/>
-        </w:rPr>
-        <w:t xml:space="preserve"> Rs</w:t>
-      </w:r>
-      <w:r>
-        <w:rPr>
-          <w:sz w:val="28"/>
-        </w:rPr>
-        <w:t>.</w:t>
+        <w:t>Retrieve “employees” who are either in the Delhi “City” and have a “salary” Less than 60,000 Rs.</w:t>
       </w:r>
     </w:p>
     <w:p>
@@ -2934,7 +2514,7 @@
         <w:pStyle w:val="ListParagraph"/>
         <w:numPr>
           <w:ilvl w:val="0"/>
-          <w:numId w:val="2"/>
+          <w:numId w:val="4"/>
         </w:numPr>
         <w:rPr>
           <w:sz w:val="28"/>
@@ -2944,103 +2524,7 @@
         <w:rPr>
           <w:sz w:val="28"/>
         </w:rPr>
-        <w:t xml:space="preserve">Retrieve </w:t>
-      </w:r>
-      <w:r>
-        <w:rPr>
-          <w:sz w:val="28"/>
-        </w:rPr>
-        <w:t>“</w:t>
-      </w:r>
-      <w:r>
-        <w:rPr>
-          <w:sz w:val="28"/>
-        </w:rPr>
-        <w:t>employees</w:t>
-      </w:r>
-      <w:r>
-        <w:rPr>
-          <w:sz w:val="28"/>
-        </w:rPr>
-        <w:t>”</w:t>
-      </w:r>
-      <w:r>
-        <w:rPr>
-          <w:sz w:val="28"/>
-        </w:rPr>
-        <w:t xml:space="preserve"> who are either in the </w:t>
-      </w:r>
-      <w:r>
-        <w:rPr>
-          <w:sz w:val="28"/>
-        </w:rPr>
-        <w:t>Delhi</w:t>
-      </w:r>
-      <w:r>
-        <w:rPr>
-          <w:sz w:val="28"/>
-        </w:rPr>
-        <w:t xml:space="preserve"> </w:t>
-      </w:r>
-      <w:r>
-        <w:rPr>
-          <w:sz w:val="28"/>
-        </w:rPr>
-        <w:t>“City”</w:t>
-      </w:r>
-      <w:r>
-        <w:rPr>
-          <w:sz w:val="28"/>
-        </w:rPr>
-        <w:t xml:space="preserve"> </w:t>
-      </w:r>
-      <w:r>
-        <w:rPr>
-          <w:sz w:val="28"/>
-        </w:rPr>
-        <w:t>and</w:t>
-      </w:r>
-      <w:r>
-        <w:rPr>
-          <w:sz w:val="28"/>
-        </w:rPr>
-        <w:t xml:space="preserve"> have a </w:t>
-      </w:r>
-      <w:r>
-        <w:rPr>
-          <w:sz w:val="28"/>
-        </w:rPr>
-        <w:t>“Age”</w:t>
-      </w:r>
-      <w:r>
-        <w:rPr>
-          <w:sz w:val="28"/>
-        </w:rPr>
-        <w:t xml:space="preserve"> </w:t>
-      </w:r>
-      <w:r>
-        <w:rPr>
-          <w:sz w:val="28"/>
-        </w:rPr>
-        <w:t>not equal</w:t>
-      </w:r>
-      <w:r>
-        <w:rPr>
-          <w:sz w:val="28"/>
-        </w:rPr>
-        <w:t xml:space="preserve"> </w:t>
-      </w:r>
-      <w:r>
-        <w:rPr>
-          <w:sz w:val="28"/>
-        </w:rPr>
-        <w:t>20</w:t>
-      </w:r>
-      <w:r>
-        <w:rPr>
-          <w:sz w:val="28"/>
-        </w:rPr>
-        <w:t>.</w:t>
+        <w:t>Retrieve “employees” who are either in the Delhi “City” and have a “Age” not equal 20.</w:t>
       </w:r>
     </w:p>
     <w:p>
@@ -3048,7 +2532,7 @@
         <w:pStyle w:val="ListParagraph"/>
         <w:numPr>
           <w:ilvl w:val="0"/>
-          <w:numId w:val="2"/>
+          <w:numId w:val="4"/>
         </w:numPr>
         <w:rPr>
           <w:sz w:val="28"/>
@@ -3058,115 +2542,7 @@
         <w:rPr>
           <w:sz w:val="28"/>
         </w:rPr>
-        <w:t xml:space="preserve">Retrieve </w:t>
-      </w:r>
-      <w:r>
-        <w:rPr>
-          <w:sz w:val="28"/>
-        </w:rPr>
-        <w:t>“</w:t>
-      </w:r>
-      <w:r>
-        <w:rPr>
-          <w:sz w:val="28"/>
-        </w:rPr>
-        <w:t>employees</w:t>
-      </w:r>
-      <w:r>
-        <w:rPr>
-          <w:sz w:val="28"/>
-        </w:rPr>
-        <w:t>”</w:t>
-      </w:r>
-      <w:r>
-        <w:rPr>
-          <w:sz w:val="28"/>
-        </w:rPr>
-        <w:t xml:space="preserve"> who are either in the </w:t>
-      </w:r>
-      <w:r>
-        <w:rPr>
-          <w:sz w:val="28"/>
-        </w:rPr>
-        <w:t>not equal 5</w:t>
-      </w:r>
-      <w:r>
-        <w:rPr>
-          <w:sz w:val="28"/>
-        </w:rPr>
-        <w:t xml:space="preserve"> </w:t>
-      </w:r>
-      <w:r>
-        <w:rPr>
-          <w:sz w:val="28"/>
-        </w:rPr>
-        <w:t>“</w:t>
-      </w:r>
-      <w:r>
-        <w:rPr>
-          <w:sz w:val="28"/>
-        </w:rPr>
-        <w:t>Height</w:t>
-      </w:r>
-      <w:r>
-        <w:rPr>
-          <w:sz w:val="28"/>
-        </w:rPr>
-        <w:t>”</w:t>
-      </w:r>
-      <w:r>
-        <w:rPr>
-          <w:sz w:val="28"/>
-        </w:rPr>
-        <w:t xml:space="preserve"> </w:t>
-      </w:r>
-      <w:r>
-        <w:rPr>
-          <w:sz w:val="28"/>
-        </w:rPr>
-        <w:t>and</w:t>
-      </w:r>
-      <w:r>
-        <w:rPr>
-          <w:sz w:val="28"/>
-        </w:rPr>
-        <w:t xml:space="preserve"> have a </w:t>
-      </w:r>
-      <w:r>
-        <w:rPr>
-          <w:sz w:val="28"/>
-        </w:rPr>
-        <w:t>“Age”</w:t>
-      </w:r>
-      <w:r>
-        <w:rPr>
-          <w:sz w:val="28"/>
-        </w:rPr>
-        <w:t xml:space="preserve"> </w:t>
-      </w:r>
-      <w:r>
-        <w:rPr>
-          <w:sz w:val="28"/>
-        </w:rPr>
-        <w:t>not equal</w:t>
-      </w:r>
-      <w:r>
-        <w:rPr>
-          <w:sz w:val="28"/>
-        </w:rPr>
-        <w:t xml:space="preserve"> </w:t>
-      </w:r>
-      <w:r>
-        <w:rPr>
-          <w:sz w:val="28"/>
-        </w:rPr>
-        <w:t>20</w:t>
-      </w:r>
-      <w:r>
-        <w:rPr>
-          <w:sz w:val="28"/>
-        </w:rPr>
-        <w:t>.</w:t>
+        <w:t>Retrieve “employees” who are either in the not equal 5 “Height” and have a “Age” not equal 20.</w:t>
       </w:r>
     </w:p>
     <w:p>
@@ -3174,7 +2550,7 @@
         <w:pStyle w:val="ListParagraph"/>
         <w:numPr>
           <w:ilvl w:val="0"/>
-          <w:numId w:val="2"/>
+          <w:numId w:val="4"/>
         </w:numPr>
         <w:rPr>
           <w:sz w:val="28"/>
@@ -3184,112 +2560,8 @@
         <w:rPr>
           <w:sz w:val="28"/>
         </w:rPr>
-        <w:t xml:space="preserve">Retrieve </w:t>
+        <w:t>Retrieve “full name” from “employees” table who have a “salary” 60,000 Rs and “Age” 21.</w:t>
       </w:r>
-      <w:r>
-        <w:rPr>
-          <w:sz w:val="28"/>
-        </w:rPr>
-        <w:t>“full name”</w:t>
-      </w:r>
-      <w:r>
-        <w:rPr>
-          <w:sz w:val="28"/>
-        </w:rPr>
-        <w:t xml:space="preserve"> from </w:t>
-      </w:r>
-      <w:r>
-        <w:rPr>
-          <w:sz w:val="28"/>
-        </w:rPr>
-        <w:t>“</w:t>
-      </w:r>
-      <w:r>
-        <w:rPr>
-          <w:sz w:val="28"/>
-        </w:rPr>
-        <w:t>employees</w:t>
-      </w:r>
-      <w:r>
-        <w:rPr>
-          <w:sz w:val="28"/>
-        </w:rPr>
-        <w:t>”</w:t>
-      </w:r>
-      <w:r>
-        <w:rPr>
-          <w:sz w:val="28"/>
-        </w:rPr>
-        <w:t xml:space="preserve"> table who have a </w:t>
-      </w:r>
-      <w:r>
-        <w:rPr>
-          <w:sz w:val="28"/>
-        </w:rPr>
-        <w:t>“</w:t>
-      </w:r>
-      <w:r>
-        <w:rPr>
-          <w:sz w:val="28"/>
-        </w:rPr>
-        <w:t>salary</w:t>
-      </w:r>
-      <w:r>
-        <w:rPr>
-          <w:sz w:val="28"/>
-        </w:rPr>
-        <w:t>”</w:t>
-      </w:r>
-      <w:r>
-        <w:rPr>
-          <w:sz w:val="28"/>
-        </w:rPr>
-        <w:t xml:space="preserve"> </w:t>
-      </w:r>
-      <w:r>
-        <w:rPr>
-          <w:sz w:val="28"/>
-        </w:rPr>
-        <w:t>6</w:t>
-      </w:r>
-      <w:r>
-        <w:rPr>
-          <w:sz w:val="28"/>
-        </w:rPr>
-        <w:t>0,000</w:t>
-      </w:r>
-      <w:r>
-        <w:rPr>
-          <w:sz w:val="28"/>
-        </w:rPr>
-        <w:t xml:space="preserve"> Rs and </w:t>
-      </w:r>
-      <w:r>
-        <w:rPr>
-          <w:sz w:val="28"/>
-        </w:rPr>
-        <w:t>“Age”</w:t>
-      </w:r>
-      <w:r>
-        <w:rPr>
-          <w:sz w:val="28"/>
-        </w:rPr>
-        <w:t xml:space="preserve"> </w:t>
-      </w:r>
-      <w:r>
-        <w:rPr>
-          <w:sz w:val="28"/>
-        </w:rPr>
-        <w:t>21</w:t>
-      </w:r>
-      <w:r>
-        <w:rPr>
-          <w:sz w:val="28"/>
-        </w:rPr>
-        <w:t>.</w:t>
-      </w:r>
-      <w:bookmarkStart w:id="0" w:name="_GoBack"/>
-      <w:bookmarkEnd w:id="0"/>
     </w:p>
     <w:sectPr>
       <w:pgSz w:w="11906" w:h="16838"/>
@@ -3325,6 +2597,204 @@
     </w:lvl>
   </w:abstractNum>
   <w:abstractNum w:abstractNumId="1" w15:restartNumberingAfterBreak="0">
+    <w:nsid w:val="1751372A"/>
+    <w:multiLevelType w:val="hybridMultilevel"/>
+    <w:tmpl w:val="072210BE"/>
+    <w:lvl w:ilvl="0" w:tplc="CCBE1174">
+      <w:numFmt w:val="bullet"/>
+      <w:lvlText w:val=""/>
+      <w:lvlJc w:val="left"/>
+      <w:pPr>
+        <w:ind w:left="720" w:hanging="360"/>
+      </w:pPr>
+      <w:rPr>
+        <w:rFonts w:ascii="Symbol" w:eastAsiaTheme="minorHAnsi" w:hAnsi="Symbol" w:cstheme="minorBidi" w:hint="default"/>
+      </w:rPr>
+    </w:lvl>
+    <w:lvl w:ilvl="1" w:tplc="40090003" w:tentative="1">
+      <w:start w:val="1"/>
+      <w:numFmt w:val="bullet"/>
+      <w:lvlText w:val="o"/>
+      <w:lvlJc w:val="left"/>
+      <w:pPr>
+        <w:ind w:left="1440" w:hanging="360"/>
+      </w:pPr>
+      <w:rPr>
+        <w:rFonts w:ascii="Courier New" w:hAnsi="Courier New" w:cs="Courier New" w:hint="default"/>
+      </w:rPr>
+    </w:lvl>
+    <w:lvl w:ilvl="2" w:tplc="40090005" w:tentative="1">
+      <w:start w:val="1"/>
+      <w:numFmt w:val="bullet"/>
+      <w:lvlText w:val=""/>
+      <w:lvlJc w:val="left"/>
+      <w:pPr>
+        <w:ind w:left="2160" w:hanging="360"/>
+      </w:pPr>
+      <w:rPr>
+        <w:rFonts w:ascii="Wingdings" w:hAnsi="Wingdings" w:hint="default"/>
+      </w:rPr>
+    </w:lvl>
+    <w:lvl w:ilvl="3" w:tplc="40090001" w:tentative="1">
+      <w:start w:val="1"/>
+      <w:numFmt w:val="bullet"/>
+      <w:lvlText w:val=""/>
+      <w:lvlJc w:val="left"/>
+      <w:pPr>
+        <w:ind w:left="2880" w:hanging="360"/>
+      </w:pPr>
+      <w:rPr>
+        <w:rFonts w:ascii="Symbol" w:hAnsi="Symbol" w:hint="default"/>
+      </w:rPr>
+    </w:lvl>
+    <w:lvl w:ilvl="4" w:tplc="40090003" w:tentative="1">
+      <w:start w:val="1"/>
+      <w:numFmt w:val="bullet"/>
+      <w:lvlText w:val="o"/>
+      <w:lvlJc w:val="left"/>
+      <w:pPr>
+        <w:ind w:left="3600" w:hanging="360"/>
+      </w:pPr>
+      <w:rPr>
+        <w:rFonts w:ascii="Courier New" w:hAnsi="Courier New" w:cs="Courier New" w:hint="default"/>
+      </w:rPr>
+    </w:lvl>
+    <w:lvl w:ilvl="5" w:tplc="40090005" w:tentative="1">
+      <w:start w:val="1"/>
+      <w:numFmt w:val="bullet"/>
+      <w:lvlText w:val=""/>
+      <w:lvlJc w:val="left"/>
+      <w:pPr>
+        <w:ind w:left="4320" w:hanging="360"/>
+      </w:pPr>
+      <w:rPr>
+        <w:rFonts w:ascii="Wingdings" w:hAnsi="Wingdings" w:hint="default"/>
+      </w:rPr>
+    </w:lvl>
+    <w:lvl w:ilvl="6" w:tplc="40090001" w:tentative="1">
+      <w:start w:val="1"/>
+      <w:numFmt w:val="bullet"/>
+      <w:lvlText w:val=""/>
+      <w:lvlJc w:val="left"/>
+      <w:pPr>
+        <w:ind w:left="5040" w:hanging="360"/>
+      </w:pPr>
+      <w:rPr>
+        <w:rFonts w:ascii="Symbol" w:hAnsi="Symbol" w:hint="default"/>
+      </w:rPr>
+    </w:lvl>
+    <w:lvl w:ilvl="7" w:tplc="40090003" w:tentative="1">
+      <w:start w:val="1"/>
+      <w:numFmt w:val="bullet"/>
+      <w:lvlText w:val="o"/>
+      <w:lvlJc w:val="left"/>
+      <w:pPr>
+        <w:ind w:left="5760" w:hanging="360"/>
+      </w:pPr>
+      <w:rPr>
+        <w:rFonts w:ascii="Courier New" w:hAnsi="Courier New" w:cs="Courier New" w:hint="default"/>
+      </w:rPr>
+    </w:lvl>
+    <w:lvl w:ilvl="8" w:tplc="40090005" w:tentative="1">
+      <w:start w:val="1"/>
+      <w:numFmt w:val="bullet"/>
+      <w:lvlText w:val=""/>
+      <w:lvlJc w:val="left"/>
+      <w:pPr>
+        <w:ind w:left="6480" w:hanging="360"/>
+      </w:pPr>
+      <w:rPr>
+        <w:rFonts w:ascii="Wingdings" w:hAnsi="Wingdings" w:hint="default"/>
+      </w:rPr>
+    </w:lvl>
+  </w:abstractNum>
+  <w:abstractNum w:abstractNumId="2" w15:restartNumberingAfterBreak="0">
+    <w:nsid w:val="52083894"/>
+    <w:multiLevelType w:val="hybridMultilevel"/>
+    <w:tmpl w:val="A37EC1E8"/>
+    <w:lvl w:ilvl="0" w:tplc="4009000F">
+      <w:start w:val="1"/>
+      <w:numFmt w:val="decimal"/>
+      <w:lvlText w:val="%1."/>
+      <w:lvlJc w:val="left"/>
+      <w:pPr>
+        <w:ind w:left="720" w:hanging="360"/>
+      </w:pPr>
+    </w:lvl>
+    <w:lvl w:ilvl="1" w:tplc="40090019" w:tentative="1">
+      <w:start w:val="1"/>
+      <w:numFmt w:val="lowerLetter"/>
+      <w:lvlText w:val="%2."/>
+      <w:lvlJc w:val="left"/>
+      <w:pPr>
+        <w:ind w:left="1440" w:hanging="360"/>
+      </w:pPr>
+    </w:lvl>
+    <w:lvl w:ilvl="2" w:tplc="4009001B" w:tentative="1">
+      <w:start w:val="1"/>
+      <w:numFmt w:val="lowerRoman"/>
+      <w:lvlText w:val="%3."/>
+      <w:lvlJc w:val="right"/>
+      <w:pPr>
+        <w:ind w:left="2160" w:hanging="180"/>
+      </w:pPr>
+    </w:lvl>
+    <w:lvl w:ilvl="3" w:tplc="4009000F" w:tentative="1">
+      <w:start w:val="1"/>
+      <w:numFmt w:val="decimal"/>
+      <w:lvlText w:val="%4."/>
+      <w:lvlJc w:val="left"/>
+      <w:pPr>
+        <w:ind w:left="2880" w:hanging="360"/>
+      </w:pPr>
+    </w:lvl>
+    <w:lvl w:ilvl="4" w:tplc="40090019" w:tentative="1">
+      <w:start w:val="1"/>
+      <w:numFmt w:val="lowerLetter"/>
+      <w:lvlText w:val="%5."/>
+      <w:lvlJc w:val="left"/>
+      <w:pPr>
+        <w:ind w:left="3600" w:hanging="360"/>
+      </w:pPr>
+    </w:lvl>
+    <w:lvl w:ilvl="5" w:tplc="4009001B" w:tentative="1">
+      <w:start w:val="1"/>
+      <w:numFmt w:val="lowerRoman"/>
+      <w:lvlText w:val="%6."/>
+      <w:lvlJc w:val="right"/>
+      <w:pPr>
+        <w:ind w:left="4320" w:hanging="180"/>
+      </w:pPr>
+    </w:lvl>
+    <w:lvl w:ilvl="6" w:tplc="4009000F" w:tentative="1">
+      <w:start w:val="1"/>
+      <w:numFmt w:val="decimal"/>
+      <w:lvlText w:val="%7."/>
+      <w:lvlJc w:val="left"/>
+      <w:pPr>
+        <w:ind w:left="5040" w:hanging="360"/>
+      </w:pPr>
+    </w:lvl>
+    <w:lvl w:ilvl="7" w:tplc="40090019" w:tentative="1">
+      <w:start w:val="1"/>
+      <w:numFmt w:val="lowerLetter"/>
+      <w:lvlText w:val="%8."/>
+      <w:lvlJc w:val="left"/>
+      <w:pPr>
+        <w:ind w:left="5760" w:hanging="360"/>
+      </w:pPr>
+    </w:lvl>
+    <w:lvl w:ilvl="8" w:tplc="4009001B" w:tentative="1">
+      <w:start w:val="1"/>
+      <w:numFmt w:val="lowerRoman"/>
+      <w:lvlText w:val="%9."/>
+      <w:lvlJc w:val="right"/>
+      <w:pPr>
+        <w:ind w:left="6480" w:hanging="180"/>
+      </w:pPr>
+    </w:lvl>
+  </w:abstractNum>
+  <w:abstractNum w:abstractNumId="3" w15:restartNumberingAfterBreak="0">
     <w:nsid w:val="61A96C8A"/>
     <w:multiLevelType w:val="hybridMultilevel"/>
     <w:tmpl w:val="547682AC"/>
@@ -3410,11 +2880,109 @@
       </w:pPr>
     </w:lvl>
   </w:abstractNum>
+  <w:abstractNum w:abstractNumId="4" w15:restartNumberingAfterBreak="0">
+    <w:nsid w:val="77B82CFA"/>
+    <w:multiLevelType w:val="hybridMultilevel"/>
+    <w:tmpl w:val="599E6F2E"/>
+    <w:lvl w:ilvl="0" w:tplc="4009000F">
+      <w:start w:val="1"/>
+      <w:numFmt w:val="decimal"/>
+      <w:lvlText w:val="%1."/>
+      <w:lvlJc w:val="left"/>
+      <w:pPr>
+        <w:ind w:left="720" w:hanging="360"/>
+      </w:pPr>
+      <w:rPr>
+        <w:rFonts w:hint="default"/>
+      </w:rPr>
+    </w:lvl>
+    <w:lvl w:ilvl="1" w:tplc="40090019" w:tentative="1">
+      <w:start w:val="1"/>
+      <w:numFmt w:val="lowerLetter"/>
+      <w:lvlText w:val="%2."/>
+      <w:lvlJc w:val="left"/>
+      <w:pPr>
+        <w:ind w:left="1440" w:hanging="360"/>
+      </w:pPr>
+    </w:lvl>
+    <w:lvl w:ilvl="2" w:tplc="4009001B" w:tentative="1">
+      <w:start w:val="1"/>
+      <w:numFmt w:val="lowerRoman"/>
+      <w:lvlText w:val="%3."/>
+      <w:lvlJc w:val="right"/>
+      <w:pPr>
+        <w:ind w:left="2160" w:hanging="180"/>
+      </w:pPr>
+    </w:lvl>
+    <w:lvl w:ilvl="3" w:tplc="4009000F" w:tentative="1">
+      <w:start w:val="1"/>
+      <w:numFmt w:val="decimal"/>
+      <w:lvlText w:val="%4."/>
+      <w:lvlJc w:val="left"/>
+      <w:pPr>
+        <w:ind w:left="2880" w:hanging="360"/>
+      </w:pPr>
+    </w:lvl>
+    <w:lvl w:ilvl="4" w:tplc="40090019" w:tentative="1">
+      <w:start w:val="1"/>
+      <w:numFmt w:val="lowerLetter"/>
+      <w:lvlText w:val="%5."/>
+      <w:lvlJc w:val="left"/>
+      <w:pPr>
+        <w:ind w:left="3600" w:hanging="360"/>
+      </w:pPr>
+    </w:lvl>
+    <w:lvl w:ilvl="5" w:tplc="4009001B" w:tentative="1">
+      <w:start w:val="1"/>
+      <w:numFmt w:val="lowerRoman"/>
+      <w:lvlText w:val="%6."/>
+      <w:lvlJc w:val="right"/>
+      <w:pPr>
+        <w:ind w:left="4320" w:hanging="180"/>
+      </w:pPr>
+    </w:lvl>
+    <w:lvl w:ilvl="6" w:tplc="4009000F" w:tentative="1">
+      <w:start w:val="1"/>
+      <w:numFmt w:val="decimal"/>
+      <w:lvlText w:val="%7."/>
+      <w:lvlJc w:val="left"/>
+      <w:pPr>
+        <w:ind w:left="5040" w:hanging="360"/>
+      </w:pPr>
+    </w:lvl>
+    <w:lvl w:ilvl="7" w:tplc="40090019" w:tentative="1">
+      <w:start w:val="1"/>
+      <w:numFmt w:val="lowerLetter"/>
+      <w:lvlText w:val="%8."/>
+      <w:lvlJc w:val="left"/>
+      <w:pPr>
+        <w:ind w:left="5760" w:hanging="360"/>
+      </w:pPr>
+    </w:lvl>
+    <w:lvl w:ilvl="8" w:tplc="4009001B" w:tentative="1">
+      <w:start w:val="1"/>
+      <w:numFmt w:val="lowerRoman"/>
+      <w:lvlText w:val="%9."/>
+      <w:lvlJc w:val="right"/>
+      <w:pPr>
+        <w:ind w:left="6480" w:hanging="180"/>
+      </w:pPr>
+    </w:lvl>
+  </w:abstractNum>
   <w:num w:numId="1">
     <w:abstractNumId w:val="0"/>
   </w:num>
   <w:num w:numId="2">
+    <w:abstractNumId w:val="3"/>
+  </w:num>
+  <w:num w:numId="3">
     <w:abstractNumId w:val="1"/>
+  </w:num>
+  <w:num w:numId="4">
+    <w:abstractNumId w:val="4"/>
+  </w:num>
+  <w:num w:numId="5">
+    <w:abstractNumId w:val="2"/>
   </w:num>
 </w:numbering>
 </file>

</xml_diff>